<commit_message>
modified distance btw slices, info in the readme and  replaced input and results file
</commit_message>
<xml_diff>
--- a/how to make python script work_2.docx
+++ b/how to make python script work_2.docx
@@ -6,26 +6,6 @@
       <w:pPr>
         <w:pStyle w:val="Normal"/>
         <w:spacing w:lineRule="auto" w:line="240" w:before="0" w:after="0"/>
-        <w:rPr>
-          <w:b/>
-          <w:b/>
-          <w:bCs/>
-        </w:rPr>
-      </w:pPr>
-      <w:r>
-        <w:rPr>
-          <w:rFonts w:cs="Courier New" w:ascii="Courier New" w:hAnsi="Courier New"/>
-          <w:b/>
-          <w:bCs/>
-          <w:color w:val="C45911"/>
-        </w:rPr>
-        <w:t>Document created by Mar Bosch-Queralt</w:t>
-      </w:r>
-    </w:p>
-    <w:p>
-      <w:pPr>
-        <w:pStyle w:val="Normal"/>
-        <w:spacing w:lineRule="auto" w:line="240" w:before="0" w:after="0"/>
         <w:rPr/>
       </w:pPr>
       <w:r>
@@ -34,8 +14,20 @@
           <w:b/>
           <w:color w:val="C45911"/>
         </w:rPr>
-        <w:br/>
-      </w:r>
+        <w:t>Document created by Mar Bosch Queralt</w:t>
+      </w:r>
+    </w:p>
+    <w:p>
+      <w:pPr>
+        <w:pStyle w:val="Normal"/>
+        <w:spacing w:lineRule="auto" w:line="240" w:before="0" w:after="0"/>
+        <w:rPr>
+          <w:rFonts w:ascii="Courier New" w:hAnsi="Courier New" w:cs="Courier New"/>
+          <w:b/>
+          <w:b/>
+          <w:color w:val="C45911"/>
+        </w:rPr>
+      </w:pPr>
       <w:r>
         <w:rPr>
           <w:rFonts w:cs="Courier New" w:ascii="Courier New" w:hAnsi="Courier New"/>

</xml_diff>